<commit_message>
documento maestro de tfg
</commit_message>
<xml_diff>
--- a/TFG/Contribuciones.docx
+++ b/TFG/Contribuciones.docx
@@ -2,194 +2,6 @@
 <file path=word/document.xml><?xml version="1.0" encoding="utf-8"?>
 <w:document xmlns:wpc="http://schemas.microsoft.com/office/word/2010/wordprocessingCanvas" xmlns:cx="http://schemas.microsoft.com/office/drawing/2014/chartex" xmlns:cx1="http://schemas.microsoft.com/office/drawing/2015/9/8/chartex" xmlns:cx2="http://schemas.microsoft.com/office/drawing/2015/10/21/chartex" xmlns:cx3="http://schemas.microsoft.com/office/drawing/2016/5/9/chartex" xmlns:cx4="http://schemas.microsoft.com/office/drawing/2016/5/10/chartex" xmlns:cx5="http://schemas.microsoft.com/office/drawing/2016/5/11/chartex" xmlns:cx6="http://schemas.microsoft.com/office/drawing/2016/5/12/chartex" xmlns:cx7="http://schemas.microsoft.com/office/drawing/2016/5/13/chartex" xmlns:cx8="http://schemas.microsoft.com/office/drawing/2016/5/14/chartex" xmlns:mc="http://schemas.openxmlformats.org/markup-compatibility/2006" xmlns:aink="http://schemas.microsoft.com/office/drawing/2016/ink" xmlns:am3d="http://schemas.microsoft.com/office/drawing/2017/model3d" xmlns:o="urn:schemas-microsoft-com:office:office" xmlns:r="http://schemas.openxmlformats.org/officeDocument/2006/relationships" xmlns:m="http://schemas.openxmlformats.org/officeDocument/2006/math" xmlns:v="urn:schemas-microsoft-com:vml" xmlns:wp14="http://schemas.microsoft.com/office/word/2010/wordprocessingDrawing" xmlns:wp="http://schemas.openxmlformats.org/drawingml/2006/wordprocessingDrawing" xmlns:w10="urn:schemas-microsoft-com:office:word" xmlns:w="http://schemas.openxmlformats.org/wordprocessingml/2006/main" xmlns:w14="http://schemas.microsoft.com/office/word/2010/wordml" xmlns:w15="http://schemas.microsoft.com/office/word/2012/wordml" xmlns:w16cid="http://schemas.microsoft.com/office/word/2016/wordml/cid" xmlns:w16se="http://schemas.microsoft.com/office/word/2015/wordml/symex" xmlns:wpg="http://schemas.microsoft.com/office/word/2010/wordprocessingGroup" xmlns:wpi="http://schemas.microsoft.com/office/word/2010/wordprocessingInk" xmlns:wne="http://schemas.microsoft.com/office/word/2006/wordml" xmlns:wps="http://schemas.microsoft.com/office/word/2010/wordprocessingShape" mc:Ignorable="w14 w15 w16se w16cid wp14">
   <w:body>
-    <w:p>
-      <w:pPr>
-        <w:pStyle w:val="Prrafodelista"/>
-        <w:numPr>
-          <w:ilvl w:val="0"/>
-          <w:numId w:val="2"/>
-        </w:numPr>
-      </w:pPr>
-      <w:r>
-        <w:t>Simplificación del proceso de reclamación ante fallo</w:t>
-      </w:r>
-      <w:r>
-        <w:t>s</w:t>
-      </w:r>
-    </w:p>
-    <w:p>
-      <w:r>
-        <w:t>Conseguir una solución a problemas reales que pueden ocasionarse en una máquina expendedora de café</w:t>
-      </w:r>
-      <w:r>
-        <w:t>, como,</w:t>
-      </w:r>
-      <w:r>
-        <w:t xml:space="preserve"> no devolver el cambio correctamente al consumidor, que la máquina se encuentre fuera de servicio o algún otro fallo que observe el cliente de la máquina.</w:t>
-      </w:r>
-    </w:p>
-    <w:p>
-      <w:r>
-        <w:t>El consumidor afectado por un fallo de la máquina tendrá una interfaz a su disposición para poder comunicarse con el servicio de mantenimiento.</w:t>
-      </w:r>
-    </w:p>
-    <w:p>
-      <w:r>
-        <w:t>Se dará una solución sencilla, cómoda, moderna y con total garantías para el consumidor.</w:t>
-      </w:r>
-      <w:r>
-        <w:tab/>
-      </w:r>
-    </w:p>
-    <w:p/>
-    <w:p>
-      <w:r>
-        <w:t>Conocimiento aplicado de informática industrial y comunicaciones.</w:t>
-      </w:r>
-    </w:p>
-    <w:p>
-      <w:r>
-        <w:t>Conocimientos básicos sobre el uso y programación de los ordenadores, sistemas operativos, bases de datos y programas informáticos con aplicación en ingeniería.</w:t>
-      </w:r>
-    </w:p>
-    <w:p/>
-    <w:p>
-      <w:pPr>
-        <w:pStyle w:val="Prrafodelista"/>
-        <w:numPr>
-          <w:ilvl w:val="0"/>
-          <w:numId w:val="2"/>
-        </w:numPr>
-      </w:pPr>
-      <w:r>
-        <w:t>Monitorización del servicio</w:t>
-      </w:r>
-    </w:p>
-    <w:p>
-      <w:r>
-        <w:t>R</w:t>
-      </w:r>
-      <w:r>
-        <w:t xml:space="preserve">egistrar de forma sencilla y automática el fallo que ha tenido la máquina, así como el nombre del cliente afectado y la fecha de la incidencia. </w:t>
-      </w:r>
-    </w:p>
-    <w:p>
-      <w:r>
-        <w:t>Mantener al cliente al corriente de</w:t>
-      </w:r>
-      <w:r>
-        <w:t xml:space="preserve"> la evolución de su incidencia</w:t>
-      </w:r>
-      <w:r>
-        <w:t>.</w:t>
-      </w:r>
-      <w:r>
-        <w:t xml:space="preserve"> </w:t>
-      </w:r>
-    </w:p>
-    <w:p>
-      <w:r>
-        <w:t>El cliente</w:t>
-      </w:r>
-      <w:r>
-        <w:t xml:space="preserve"> podrá consultar en todo momento el estado en el que se encuentra su reclamación, desde que registra la incidencia hasta que el problema de la maquina este resuelto o el dinero sea devuelto al consumidor.</w:t>
-      </w:r>
-    </w:p>
-    <w:p>
-      <w:r>
-        <w:t xml:space="preserve">Ofrecer al cliente un punto de acceso desde el </w:t>
-      </w:r>
-      <w:r>
-        <w:t>que pueda realizar las operaciones para registrar la queja.</w:t>
-      </w:r>
-    </w:p>
-    <w:p>
-      <w:r>
-        <w:t xml:space="preserve">Crear una plataforma en la que el consumidor afectado </w:t>
-      </w:r>
-      <w:r>
-        <w:t>dé</w:t>
-      </w:r>
-      <w:r>
-        <w:t xml:space="preserve"> a conocer la incidencia al servicio de mantenimiento de la máquina con los mínimos tramites y datos personales necesarios. </w:t>
-      </w:r>
-    </w:p>
-    <w:p>
-      <w:r>
-        <w:t>Crear</w:t>
-      </w:r>
-      <w:r>
-        <w:t xml:space="preserve"> un formulario en el que </w:t>
-      </w:r>
-      <w:r>
-        <w:t>el usuario</w:t>
-      </w:r>
-      <w:r>
-        <w:t xml:space="preserve"> podrá detallar de manera precisa el problema que ha tenido con la máquina expendedora. </w:t>
-      </w:r>
-    </w:p>
-    <w:p>
-      <w:r>
-        <w:t xml:space="preserve">Almacenar todos los datos </w:t>
-      </w:r>
-      <w:r>
-        <w:t xml:space="preserve">en una base de datos y </w:t>
-      </w:r>
-      <w:r>
-        <w:t>tramitarlos</w:t>
-      </w:r>
-      <w:r>
-        <w:t xml:space="preserve"> mediante la plataforma creada.</w:t>
-      </w:r>
-    </w:p>
-    <w:p>
-      <w:r>
-        <w:t>Cerrar el tramite correspondiente a cada incidencia una vez solucionado el problema.</w:t>
-      </w:r>
-    </w:p>
-    <w:p>
-      <w:r>
-        <w:t>Se enviará una notificación al usuario anunciando el correcto funcionamiento de la maquina cuando su problema se haya solucionado.</w:t>
-      </w:r>
-    </w:p>
-    <w:p>
-      <w:r>
-        <w:t>Se dejará en secretaria a disposición del del cliente un sobre con el nombre del consumidor y el dinero correspondiente a su incidencia cuando el problema declarado se trate de error en la devolución en el cambio de la máquina una vez que se haya resuelto.</w:t>
-      </w:r>
-    </w:p>
-    <w:p>
-      <w:r>
-        <w:t xml:space="preserve">Se dará por acabado el problema una vez sea enviada </w:t>
-      </w:r>
-      <w:r>
-        <w:t xml:space="preserve">la notificación </w:t>
-      </w:r>
-      <w:r>
-        <w:t>con la resolución de su reclamación satisfactoriamente.</w:t>
-      </w:r>
-    </w:p>
-    <w:p>
-      <w:r>
-        <w:t xml:space="preserve">El servicio de mantenimiento recibirá notificaciones cuando haya incidencias y el cliente ira recibiendo notificaciones del estado de su trámite hasta su resolución. </w:t>
-      </w:r>
-    </w:p>
-    <w:p>
-      <w:pPr>
-        <w:rPr>
-          <w:rFonts w:asciiTheme="majorHAnsi" w:eastAsiaTheme="majorEastAsia" w:hAnsiTheme="majorHAnsi" w:cstheme="majorBidi"/>
-          <w:color w:val="2F5496" w:themeColor="accent1" w:themeShade="BF"/>
-          <w:sz w:val="32"/>
-          <w:szCs w:val="32"/>
-          <w:highlight w:val="lightGray"/>
-        </w:rPr>
-      </w:pPr>
-      <w:r>
-        <w:rPr>
-          <w:highlight w:val="lightGray"/>
-        </w:rPr>
-        <w:br w:type="page"/>
-      </w:r>
-    </w:p>
     <w:p>
       <w:pPr>
         <w:pStyle w:val="Ttulo1"/>
@@ -568,6 +380,7 @@
     <w:lsdException w:name="HTML Sample" w:semiHidden="1" w:unhideWhenUsed="1"/>
     <w:lsdException w:name="HTML Typewriter" w:semiHidden="1" w:unhideWhenUsed="1"/>
     <w:lsdException w:name="HTML Variable" w:semiHidden="1" w:unhideWhenUsed="1"/>
+    <w:lsdException w:name="Normal Table" w:semiHidden="1" w:unhideWhenUsed="1"/>
     <w:lsdException w:name="annotation subject" w:semiHidden="1" w:unhideWhenUsed="1"/>
     <w:lsdException w:name="No List" w:semiHidden="1" w:unhideWhenUsed="1"/>
     <w:lsdException w:name="Outline List 1" w:semiHidden="1" w:unhideWhenUsed="1"/>
@@ -614,8 +427,10 @@
     <w:lsdException w:name="Table Subtle 2" w:semiHidden="1" w:unhideWhenUsed="1"/>
     <w:lsdException w:name="Table Web 1" w:semiHidden="1" w:unhideWhenUsed="1"/>
     <w:lsdException w:name="Table Web 2" w:semiHidden="1" w:unhideWhenUsed="1"/>
+    <w:lsdException w:name="Table Web 3" w:semiHidden="1" w:unhideWhenUsed="1"/>
     <w:lsdException w:name="Balloon Text" w:semiHidden="1" w:unhideWhenUsed="1"/>
     <w:lsdException w:name="Table Grid" w:uiPriority="39"/>
+    <w:lsdException w:name="Table Theme" w:semiHidden="1" w:unhideWhenUsed="1"/>
     <w:lsdException w:name="Placeholder Text" w:semiHidden="1"/>
     <w:lsdException w:name="No Spacing" w:uiPriority="1" w:qFormat="1"/>
     <w:lsdException w:name="Light Shading" w:uiPriority="60"/>

</xml_diff>